<commit_message>
add CS lab p2
</commit_message>
<xml_diff>
--- a/MOD06-Strings/02 Actividad Personal/CS_LAB_2nd_Partial_Part2.docx
+++ b/MOD06-Strings/02 Actividad Personal/CS_LAB_2nd_Partial_Part2.docx
@@ -19,30 +19,8 @@
         <w:rPr>
           <w:rFonts w:ascii="Arial" w:hAnsi="Arial" w:cs="Arial"/>
         </w:rPr>
-        <w:t xml:space="preserve"> I – </w:t>
+        <w:t xml:space="preserve"> I – Prepa Tec Campus Eugenio Garza Lagüera</w:t>
       </w:r>
-      <w:proofErr w:type="spellStart"/>
-      <w:r>
-        <w:rPr>
-          <w:rFonts w:ascii="Arial" w:hAnsi="Arial" w:cs="Arial"/>
-        </w:rPr>
-        <w:t>Prepa</w:t>
-      </w:r>
-      <w:proofErr w:type="spellEnd"/>
-      <w:r>
-        <w:rPr>
-          <w:rFonts w:ascii="Arial" w:hAnsi="Arial" w:cs="Arial"/>
-        </w:rPr>
-        <w:t xml:space="preserve"> Tec Campus Eugenio Garza </w:t>
-      </w:r>
-      <w:proofErr w:type="spellStart"/>
-      <w:r>
-        <w:rPr>
-          <w:rFonts w:ascii="Arial" w:hAnsi="Arial" w:cs="Arial"/>
-        </w:rPr>
-        <w:t>Lagüera</w:t>
-      </w:r>
-      <w:proofErr w:type="spellEnd"/>
     </w:p>
     <w:p>
       <w:pPr>
@@ -161,21 +139,8 @@
                 <w:szCs w:val="20"/>
                 <w:lang w:val="es-ES_tradnl"/>
               </w:rPr>
-              <w:t xml:space="preserve">Java </w:t>
-            </w:r>
-            <w:proofErr w:type="spellStart"/>
-            <w:r>
-              <w:rPr>
-                <w:rFonts w:ascii="Arial" w:eastAsia="Times New Roman" w:hAnsi="Arial" w:cs="Arial"/>
-                <w:b/>
-                <w:bCs/>
-                <w:sz w:val="20"/>
-                <w:szCs w:val="20"/>
-                <w:lang w:val="es-ES_tradnl"/>
-              </w:rPr>
-              <w:t>Code</w:t>
-            </w:r>
-            <w:proofErr w:type="spellEnd"/>
+              <w:t>Java Code</w:t>
+            </w:r>
           </w:p>
         </w:tc>
         <w:tc>
@@ -855,8 +820,21 @@
             <w:r>
               <w:rPr>
                 <w:rStyle w:val="token"/>
-              </w:rPr>
-              <w:t>true;</w:t>
+                <w:lang w:val="es-ES_tradnl"/>
+              </w:rPr>
+              <w:t>f</w:t>
+            </w:r>
+            <w:r>
+              <w:rPr>
+                <w:rStyle w:val="token"/>
+              </w:rPr>
+              <w:t>alse</w:t>
+            </w:r>
+            <w:r>
+              <w:rPr>
+                <w:rStyle w:val="token"/>
+              </w:rPr>
+              <w:t>;</w:t>
             </w:r>
           </w:p>
           <w:p>
@@ -1727,48 +1705,24 @@
                 <w:lang w:val="en-US"/>
               </w:rPr>
             </w:pPr>
-            <w:proofErr w:type="spellStart"/>
             <w:r>
               <w:rPr>
                 <w:rStyle w:val="HTMLCode"/>
                 <w:lang w:val="en-US"/>
               </w:rPr>
-              <w:t>boolean</w:t>
-            </w:r>
-            <w:proofErr w:type="spellEnd"/>
+              <w:t xml:space="preserve">boolean output = </w:t>
+            </w:r>
             <w:r>
               <w:rPr>
                 <w:rStyle w:val="HTMLCode"/>
-                <w:lang w:val="en-US"/>
-              </w:rPr>
-              <w:t xml:space="preserve"> output </w:t>
-            </w:r>
-            <w:proofErr w:type="gramStart"/>
+              </w:rPr>
+              <w:t>!(x % 2 &lt; 1)</w:t>
+            </w:r>
             <w:r>
               <w:rPr>
                 <w:rStyle w:val="HTMLCode"/>
                 <w:lang w:val="en-US"/>
               </w:rPr>
-              <w:t xml:space="preserve">= </w:t>
-            </w:r>
-            <w:r>
-              <w:rPr>
-                <w:rStyle w:val="HTMLCode"/>
-              </w:rPr>
-              <w:t>!</w:t>
-            </w:r>
-            <w:proofErr w:type="gramEnd"/>
-            <w:r>
-              <w:rPr>
-                <w:rStyle w:val="HTMLCode"/>
-              </w:rPr>
-              <w:t>(x % 2 &lt; 1)</w:t>
-            </w:r>
-            <w:r>
-              <w:rPr>
-                <w:rStyle w:val="HTMLCode"/>
-                <w:lang w:val="en-US"/>
-              </w:rPr>
               <w:t>;</w:t>
             </w:r>
           </w:p>
@@ -1780,38 +1734,20 @@
                 <w:lang w:val="en-US"/>
               </w:rPr>
             </w:pPr>
-            <w:proofErr w:type="spellStart"/>
             <w:r>
               <w:rPr>
                 <w:rStyle w:val="kt"/>
                 <w:lang w:val="en-US"/>
               </w:rPr>
-              <w:t>System.out.println</w:t>
-            </w:r>
-            <w:proofErr w:type="spellEnd"/>
+              <w:t>System.out.println(</w:t>
+            </w:r>
             <w:r>
               <w:rPr>
                 <w:rStyle w:val="kt"/>
                 <w:lang w:val="en-US"/>
               </w:rPr>
-              <w:t>(</w:t>
-            </w:r>
-            <w:r>
-              <w:rPr>
-                <w:rStyle w:val="kt"/>
-                <w:lang w:val="en-US"/>
-              </w:rPr>
-              <w:t>output</w:t>
-            </w:r>
-            <w:proofErr w:type="gramStart"/>
-            <w:r>
-              <w:rPr>
-                <w:rStyle w:val="kt"/>
-                <w:lang w:val="en-US"/>
-              </w:rPr>
-              <w:t>);</w:t>
-            </w:r>
-            <w:proofErr w:type="gramEnd"/>
+              <w:t>output);</w:t>
+            </w:r>
           </w:p>
           <w:p>
             <w:pPr>
@@ -2222,43 +2158,26 @@
                 <w:lang w:val="en-US"/>
               </w:rPr>
             </w:pPr>
-            <w:proofErr w:type="spellStart"/>
             <w:r>
               <w:rPr>
                 <w:rStyle w:val="HTMLCode"/>
                 <w:lang w:val="en-US"/>
               </w:rPr>
-              <w:t>boolean</w:t>
-            </w:r>
-            <w:proofErr w:type="spellEnd"/>
+              <w:t xml:space="preserve">boolean answer = </w:t>
+            </w:r>
             <w:r>
               <w:rPr>
                 <w:rStyle w:val="HTMLCode"/>
-                <w:lang w:val="en-US"/>
-              </w:rPr>
-              <w:t xml:space="preserve"> answer = </w:t>
+              </w:rPr>
+              <w:t>x &lt; y || x &lt; z</w:t>
             </w:r>
             <w:r>
               <w:rPr>
                 <w:rStyle w:val="HTMLCode"/>
-              </w:rPr>
-              <w:t xml:space="preserve">x &lt; y || x &lt; </w:t>
-            </w:r>
-            <w:proofErr w:type="gramStart"/>
-            <w:r>
-              <w:rPr>
-                <w:rStyle w:val="HTMLCode"/>
-              </w:rPr>
-              <w:t>z</w:t>
-            </w:r>
-            <w:r>
-              <w:rPr>
-                <w:rStyle w:val="HTMLCode"/>
                 <w:lang w:val="en-US"/>
               </w:rPr>
               <w:t>;</w:t>
             </w:r>
-            <w:proofErr w:type="gramEnd"/>
           </w:p>
           <w:p>
             <w:pPr>
@@ -2268,31 +2187,13 @@
                 <w:lang w:val="en-US"/>
               </w:rPr>
             </w:pPr>
-            <w:proofErr w:type="spellStart"/>
             <w:r>
               <w:rPr>
                 <w:rStyle w:val="kt"/>
                 <w:lang w:val="en-US"/>
               </w:rPr>
-              <w:t>System.out.println</w:t>
-            </w:r>
-            <w:proofErr w:type="spellEnd"/>
-            <w:r>
-              <w:rPr>
-                <w:rStyle w:val="kt"/>
-                <w:lang w:val="en-US"/>
-              </w:rPr>
-              <w:t>(answer</w:t>
-            </w:r>
-            <w:proofErr w:type="gramStart"/>
-            <w:r>
-              <w:rPr>
-                <w:rStyle w:val="kt"/>
-                <w:lang w:val="en-US"/>
-              </w:rPr>
-              <w:t>);</w:t>
-            </w:r>
-            <w:proofErr w:type="gramEnd"/>
+              <w:t>System.out.println(answer);</w:t>
+            </w:r>
           </w:p>
           <w:p>
             <w:pPr>
@@ -2367,77 +2268,42 @@
                 <w:lang w:val="en-US"/>
               </w:rPr>
             </w:pPr>
-            <w:proofErr w:type="spellStart"/>
             <w:r>
               <w:rPr>
                 <w:rStyle w:val="HTMLCode"/>
                 <w:lang w:val="en-US"/>
               </w:rPr>
-              <w:t>boolean</w:t>
-            </w:r>
-            <w:proofErr w:type="spellEnd"/>
+              <w:t xml:space="preserve">boolean a = </w:t>
+            </w:r>
             <w:r>
               <w:rPr>
                 <w:rStyle w:val="HTMLCode"/>
-                <w:lang w:val="en-US"/>
-              </w:rPr>
-              <w:t xml:space="preserve"> a = </w:t>
-            </w:r>
-            <w:proofErr w:type="gramStart"/>
+              </w:rPr>
+              <w:t>s.toUpperCase().equals("MID TERM")</w:t>
+            </w:r>
             <w:r>
               <w:rPr>
                 <w:rStyle w:val="HTMLCode"/>
-              </w:rPr>
-              <w:t>s.toUpperCase</w:t>
-            </w:r>
-            <w:proofErr w:type="gramEnd"/>
-            <w:r>
+                <w:lang w:val="en-US"/>
+              </w:rPr>
+              <w:t>;</w:t>
+            </w:r>
+          </w:p>
+          <w:p>
+            <w:pPr>
+              <w:pStyle w:val="HTMLPreformatted"/>
               <w:rPr>
                 <w:rStyle w:val="HTMLCode"/>
-              </w:rPr>
-              <w:t>().equals("MID TERM")</w:t>
-            </w:r>
-            <w:r>
-              <w:rPr>
-                <w:rStyle w:val="HTMLCode"/>
-                <w:lang w:val="en-US"/>
-              </w:rPr>
-              <w:t>;</w:t>
-            </w:r>
-          </w:p>
-          <w:p>
-            <w:pPr>
-              <w:pStyle w:val="HTMLPreformatted"/>
-              <w:rPr>
-                <w:rStyle w:val="HTMLCode"/>
-                <w:lang w:val="en-US"/>
-              </w:rPr>
-            </w:pPr>
-            <w:proofErr w:type="spellStart"/>
+                <w:lang w:val="en-US"/>
+              </w:rPr>
+            </w:pPr>
             <w:r>
               <w:rPr>
                 <w:rStyle w:val="kt"/>
                 <w:lang w:val="en-US"/>
               </w:rPr>
-              <w:t>System.out.println</w:t>
-            </w:r>
-            <w:proofErr w:type="spellEnd"/>
-            <w:r>
-              <w:rPr>
-                <w:rStyle w:val="kt"/>
-                <w:lang w:val="en-US"/>
-              </w:rPr>
-              <w:t>(a</w:t>
-            </w:r>
-            <w:proofErr w:type="gramStart"/>
-            <w:r>
-              <w:rPr>
-                <w:rStyle w:val="kt"/>
-                <w:lang w:val="en-US"/>
-              </w:rPr>
-              <w:t>);</w:t>
-            </w:r>
-            <w:proofErr w:type="gramEnd"/>
+              <w:t>System.out.println(a);</w:t>
+            </w:r>
           </w:p>
           <w:p>
             <w:pPr>
@@ -2490,7 +2356,25 @@
           <w:p>
             <w:pPr>
               <w:pStyle w:val="HTMLPreformatted"/>
-            </w:pPr>
+              <w:rPr>
+                <w:lang w:val="es-ES_tradnl"/>
+              </w:rPr>
+            </w:pPr>
+            <w:r>
+              <w:rPr>
+                <w:lang w:val="es-ES_tradnl"/>
+              </w:rPr>
+              <w:t>S</w:t>
+            </w:r>
+            <w:r>
+              <w:t xml:space="preserve">tring </w:t>
+            </w:r>
+            <w:r>
+              <w:rPr>
+                <w:lang w:val="es-ES_tradnl"/>
+              </w:rPr>
+              <w:t>s = "mid term";</w:t>
+            </w:r>
           </w:p>
           <w:p>
             <w:pPr>
@@ -2527,84 +2411,49 @@
                 <w:lang w:val="en-US"/>
               </w:rPr>
             </w:pPr>
-            <w:proofErr w:type="spellStart"/>
             <w:r>
               <w:rPr>
                 <w:rStyle w:val="HTMLCode"/>
                 <w:lang w:val="en-US"/>
               </w:rPr>
-              <w:t>boolean</w:t>
-            </w:r>
-            <w:proofErr w:type="spellEnd"/>
+              <w:t xml:space="preserve">boolean a </w:t>
+            </w:r>
             <w:r>
               <w:rPr>
                 <w:rStyle w:val="HTMLCode"/>
                 <w:lang w:val="en-US"/>
               </w:rPr>
-              <w:t xml:space="preserve"> a </w:t>
+              <w:t xml:space="preserve">= </w:t>
             </w:r>
             <w:r>
               <w:rPr>
                 <w:rStyle w:val="HTMLCode"/>
-                <w:lang w:val="en-US"/>
-              </w:rPr>
-              <w:t xml:space="preserve">= </w:t>
-            </w:r>
-            <w:proofErr w:type="gramStart"/>
+              </w:rPr>
+              <w:t>s.substring(z / x).length() &gt; y</w:t>
+            </w:r>
             <w:r>
               <w:rPr>
                 <w:rStyle w:val="HTMLCode"/>
-              </w:rPr>
-              <w:t>s.substring</w:t>
-            </w:r>
-            <w:proofErr w:type="gramEnd"/>
-            <w:r>
+                <w:lang w:val="en-US"/>
+              </w:rPr>
+              <w:t>;</w:t>
+            </w:r>
+          </w:p>
+          <w:p>
+            <w:pPr>
+              <w:pStyle w:val="HTMLPreformatted"/>
               <w:rPr>
                 <w:rStyle w:val="HTMLCode"/>
-              </w:rPr>
-              <w:t>(z / x).length() &gt; y</w:t>
-            </w:r>
-            <w:r>
-              <w:rPr>
-                <w:rStyle w:val="HTMLCode"/>
-                <w:lang w:val="en-US"/>
-              </w:rPr>
-              <w:t>;</w:t>
-            </w:r>
-          </w:p>
-          <w:p>
-            <w:pPr>
-              <w:pStyle w:val="HTMLPreformatted"/>
-              <w:rPr>
-                <w:rStyle w:val="HTMLCode"/>
-                <w:lang w:val="en-US"/>
-              </w:rPr>
-            </w:pPr>
-            <w:proofErr w:type="spellStart"/>
+                <w:lang w:val="en-US"/>
+              </w:rPr>
+            </w:pPr>
             <w:r>
               <w:rPr>
                 <w:rStyle w:val="kt"/>
                 <w:lang w:val="en-US"/>
               </w:rPr>
-              <w:t>System.out.println</w:t>
-            </w:r>
-            <w:proofErr w:type="spellEnd"/>
-            <w:r>
-              <w:rPr>
-                <w:rStyle w:val="kt"/>
-                <w:lang w:val="en-US"/>
-              </w:rPr>
-              <w:t>(a</w:t>
-            </w:r>
-            <w:proofErr w:type="gramStart"/>
-            <w:r>
-              <w:rPr>
-                <w:rStyle w:val="kt"/>
-                <w:lang w:val="en-US"/>
-              </w:rPr>
-              <w:t>);</w:t>
-            </w:r>
-            <w:proofErr w:type="gramEnd"/>
+              <w:t>System.out.println(a);</w:t>
+            </w:r>
           </w:p>
           <w:p>
             <w:pPr>
@@ -2670,43 +2519,21 @@
               <w:rPr>
                 <w:lang w:val="en-US"/>
               </w:rPr>
-              <w:t>String s1 = "hello</w:t>
-            </w:r>
-            <w:proofErr w:type="gramStart"/>
-            <w:r>
-              <w:rPr>
-                <w:lang w:val="en-US"/>
-              </w:rPr>
-              <w:t>";</w:t>
-            </w:r>
-            <w:proofErr w:type="gramEnd"/>
-          </w:p>
-          <w:p>
-            <w:pPr>
-              <w:pStyle w:val="HTMLPreformatted"/>
-              <w:rPr>
-                <w:lang w:val="en-US"/>
-              </w:rPr>
-            </w:pPr>
-            <w:r>
-              <w:rPr>
-                <w:lang w:val="en-US"/>
-              </w:rPr>
-              <w:t>char c1 = s</w:t>
-            </w:r>
-            <w:proofErr w:type="gramStart"/>
-            <w:r>
-              <w:rPr>
-                <w:lang w:val="en-US"/>
-              </w:rPr>
-              <w:t>1.charAt</w:t>
-            </w:r>
-            <w:proofErr w:type="gramEnd"/>
-            <w:r>
-              <w:rPr>
-                <w:lang w:val="en-US"/>
-              </w:rPr>
-              <w:t>(s1.length()-1);</w:t>
+              <w:t>String s1 = "hello";</w:t>
+            </w:r>
+          </w:p>
+          <w:p>
+            <w:pPr>
+              <w:pStyle w:val="HTMLPreformatted"/>
+              <w:rPr>
+                <w:lang w:val="en-US"/>
+              </w:rPr>
+            </w:pPr>
+            <w:r>
+              <w:rPr>
+                <w:lang w:val="en-US"/>
+              </w:rPr>
+              <w:t>char c1 = s1.charAt(s1.length()-1);</w:t>
             </w:r>
           </w:p>
           <w:p>
@@ -2734,43 +2561,21 @@
               <w:rPr>
                 <w:lang w:val="en-US"/>
               </w:rPr>
-              <w:t>c1 == 'h</w:t>
-            </w:r>
-            <w:proofErr w:type="gramStart"/>
-            <w:r>
-              <w:rPr>
-                <w:lang w:val="en-US"/>
-              </w:rPr>
-              <w:t>'){</w:t>
-            </w:r>
-            <w:proofErr w:type="gramEnd"/>
-          </w:p>
-          <w:p>
-            <w:pPr>
-              <w:pStyle w:val="HTMLPreformatted"/>
-              <w:rPr>
-                <w:lang w:val="en-US"/>
-              </w:rPr>
-            </w:pPr>
-            <w:r>
-              <w:rPr>
-                <w:lang w:val="en-US"/>
-              </w:rPr>
-              <w:t xml:space="preserve">  </w:t>
-            </w:r>
-            <w:proofErr w:type="spellStart"/>
-            <w:r>
-              <w:rPr>
-                <w:lang w:val="en-US"/>
-              </w:rPr>
-              <w:t>System.out.println</w:t>
-            </w:r>
-            <w:proofErr w:type="spellEnd"/>
-            <w:r>
-              <w:rPr>
-                <w:lang w:val="en-US"/>
-              </w:rPr>
-              <w:t>("</w:t>
+              <w:t>c1 == 'h'){</w:t>
+            </w:r>
+          </w:p>
+          <w:p>
+            <w:pPr>
+              <w:pStyle w:val="HTMLPreformatted"/>
+              <w:rPr>
+                <w:lang w:val="en-US"/>
+              </w:rPr>
+            </w:pPr>
+            <w:r>
+              <w:rPr>
+                <w:lang w:val="en-US"/>
+              </w:rPr>
+              <w:t xml:space="preserve">  System.out.println("</w:t>
             </w:r>
             <w:r>
               <w:rPr>
@@ -2782,16 +2587,8 @@
               <w:rPr>
                 <w:lang w:val="en-US"/>
               </w:rPr>
-              <w:t xml:space="preserve"> first char"</w:t>
-            </w:r>
-            <w:proofErr w:type="gramStart"/>
-            <w:r>
-              <w:rPr>
-                <w:lang w:val="en-US"/>
-              </w:rPr>
-              <w:t>);</w:t>
-            </w:r>
-            <w:proofErr w:type="gramEnd"/>
+              <w:t xml:space="preserve"> first char");</w:t>
+            </w:r>
           </w:p>
           <w:p>
             <w:pPr>
@@ -2818,21 +2615,7 @@
               <w:rPr>
                 <w:lang w:val="en-US"/>
               </w:rPr>
-              <w:t xml:space="preserve">  </w:t>
-            </w:r>
-            <w:proofErr w:type="spellStart"/>
-            <w:r>
-              <w:rPr>
-                <w:lang w:val="en-US"/>
-              </w:rPr>
-              <w:t>System.out.println</w:t>
-            </w:r>
-            <w:proofErr w:type="spellEnd"/>
-            <w:r>
-              <w:rPr>
-                <w:lang w:val="en-US"/>
-              </w:rPr>
-              <w:t>("</w:t>
+              <w:t xml:space="preserve">  System.out.println("</w:t>
             </w:r>
             <w:r>
               <w:rPr>
@@ -2844,28 +2627,8 @@
               <w:rPr>
                 <w:lang w:val="en-US"/>
               </w:rPr>
-              <w:t xml:space="preserve"> </w:t>
-            </w:r>
-            <w:r>
-              <w:rPr>
-                <w:lang w:val="en-US"/>
-              </w:rPr>
-              <w:t>last</w:t>
-            </w:r>
-            <w:r>
-              <w:rPr>
-                <w:lang w:val="en-US"/>
-              </w:rPr>
-              <w:t xml:space="preserve"> char"</w:t>
-            </w:r>
-            <w:proofErr w:type="gramStart"/>
-            <w:r>
-              <w:rPr>
-                <w:lang w:val="en-US"/>
-              </w:rPr>
-              <w:t>);</w:t>
-            </w:r>
-            <w:proofErr w:type="gramEnd"/>
+              <w:t xml:space="preserve"> last char");</w:t>
+            </w:r>
           </w:p>
           <w:p>
             <w:pPr>
@@ -2942,149 +2705,107 @@
               <w:rPr>
                 <w:lang w:val="en-US"/>
               </w:rPr>
-              <w:t xml:space="preserve">String </w:t>
-            </w:r>
-            <w:proofErr w:type="spellStart"/>
-            <w:r>
-              <w:rPr>
-                <w:lang w:val="en-US"/>
-              </w:rPr>
-              <w:t>allNumbers</w:t>
-            </w:r>
-            <w:proofErr w:type="spellEnd"/>
-            <w:r>
-              <w:rPr>
-                <w:lang w:val="en-US"/>
-              </w:rPr>
-              <w:t xml:space="preserve"> = "</w:t>
-            </w:r>
-            <w:r>
-              <w:rPr>
-                <w:lang w:val="en-US"/>
-              </w:rPr>
-              <w:t>0123456789</w:t>
-            </w:r>
-            <w:proofErr w:type="gramStart"/>
-            <w:r>
-              <w:rPr>
-                <w:lang w:val="en-US"/>
-              </w:rPr>
-              <w:t>";</w:t>
-            </w:r>
-            <w:proofErr w:type="gramEnd"/>
-          </w:p>
-          <w:p>
-            <w:pPr>
-              <w:pStyle w:val="HTMLPreformatted"/>
-              <w:rPr>
-                <w:lang w:val="en-US"/>
-              </w:rPr>
-            </w:pPr>
-            <w:r>
-              <w:rPr>
-                <w:lang w:val="en-US"/>
-              </w:rPr>
-              <w:t xml:space="preserve">int </w:t>
-            </w:r>
-            <w:proofErr w:type="spellStart"/>
-            <w:r>
-              <w:rPr>
-                <w:lang w:val="en-US"/>
-              </w:rPr>
-              <w:t>len</w:t>
-            </w:r>
-            <w:proofErr w:type="spellEnd"/>
-            <w:r>
-              <w:rPr>
-                <w:lang w:val="en-US"/>
-              </w:rPr>
-              <w:t xml:space="preserve"> = </w:t>
-            </w:r>
-            <w:proofErr w:type="spellStart"/>
-            <w:r>
-              <w:rPr>
-                <w:lang w:val="en-US"/>
-              </w:rPr>
-              <w:t>allNumbers.length</w:t>
-            </w:r>
-            <w:proofErr w:type="spellEnd"/>
-            <w:r>
-              <w:rPr>
-                <w:lang w:val="en-US"/>
-              </w:rPr>
-              <w:t>(</w:t>
-            </w:r>
-            <w:proofErr w:type="gramStart"/>
+              <w:t>String allNumbers = "0123456789";</w:t>
+            </w:r>
+          </w:p>
+          <w:p>
+            <w:pPr>
+              <w:pStyle w:val="HTMLPreformatted"/>
+              <w:rPr>
+                <w:lang w:val="en-US"/>
+              </w:rPr>
+            </w:pPr>
+            <w:r>
+              <w:rPr>
+                <w:lang w:val="en-US"/>
+              </w:rPr>
+              <w:t>int len = allNumbers.length();</w:t>
+            </w:r>
+          </w:p>
+          <w:p>
+            <w:pPr>
+              <w:pStyle w:val="HTMLPreformatted"/>
+              <w:rPr>
+                <w:lang w:val="en-US"/>
+              </w:rPr>
+            </w:pPr>
+            <w:r>
+              <w:rPr>
+                <w:lang w:val="en-US"/>
+              </w:rPr>
+              <w:t>if (len &gt;= 10){</w:t>
+            </w:r>
+          </w:p>
+          <w:p>
+            <w:pPr>
+              <w:pStyle w:val="HTMLPreformatted"/>
+              <w:rPr>
+                <w:lang w:val="en-US"/>
+              </w:rPr>
+            </w:pPr>
+            <w:r>
+              <w:rPr>
+                <w:lang w:val="en-US"/>
+              </w:rPr>
+              <w:t xml:space="preserve">  System.out.println(</w:t>
+            </w:r>
+            <w:r>
+              <w:rPr>
+                <w:lang w:val="en-US"/>
+              </w:rPr>
+              <w:t>true);</w:t>
+            </w:r>
+          </w:p>
+          <w:p>
+            <w:pPr>
+              <w:pStyle w:val="HTMLPreformatted"/>
+              <w:rPr>
+                <w:lang w:val="en-US"/>
+              </w:rPr>
+            </w:pPr>
+            <w:r>
+              <w:rPr>
+                <w:lang w:val="en-US"/>
+              </w:rPr>
+              <w:t>} else</w:t>
+            </w:r>
+            <w:r>
+              <w:rPr>
+                <w:lang w:val="en-US"/>
+              </w:rPr>
+              <w:t xml:space="preserve"> </w:t>
+            </w:r>
+            <w:r>
+              <w:rPr>
+                <w:lang w:val="en-US"/>
+              </w:rPr>
+              <w:t>{</w:t>
+            </w:r>
+          </w:p>
+          <w:p>
+            <w:pPr>
+              <w:pStyle w:val="HTMLPreformatted"/>
+              <w:rPr>
+                <w:lang w:val="en-US"/>
+              </w:rPr>
+            </w:pPr>
+            <w:r>
+              <w:rPr>
+                <w:lang w:val="en-US"/>
+              </w:rPr>
+              <w:t xml:space="preserve">  System.out.println(</w:t>
+            </w:r>
+            <w:r>
+              <w:rPr>
+                <w:lang w:val="en-US"/>
+              </w:rPr>
+              <w:t>false</w:t>
+            </w:r>
             <w:r>
               <w:rPr>
                 <w:lang w:val="en-US"/>
               </w:rPr>
               <w:t>);</w:t>
-            </w:r>
-            <w:proofErr w:type="gramEnd"/>
-          </w:p>
-          <w:p>
-            <w:pPr>
-              <w:pStyle w:val="HTMLPreformatted"/>
-              <w:rPr>
-                <w:lang w:val="en-US"/>
-              </w:rPr>
-            </w:pPr>
-            <w:r>
-              <w:rPr>
-                <w:lang w:val="en-US"/>
-              </w:rPr>
-              <w:t>if (</w:t>
-            </w:r>
-            <w:proofErr w:type="spellStart"/>
-            <w:r>
-              <w:rPr>
-                <w:lang w:val="en-US"/>
-              </w:rPr>
-              <w:t>len</w:t>
-            </w:r>
-            <w:proofErr w:type="spellEnd"/>
-            <w:r>
-              <w:rPr>
-                <w:lang w:val="en-US"/>
-              </w:rPr>
-              <w:t xml:space="preserve"> &gt;= </w:t>
-            </w:r>
-            <w:proofErr w:type="gramStart"/>
-            <w:r>
-              <w:rPr>
-                <w:lang w:val="en-US"/>
-              </w:rPr>
-              <w:t>10){</w:t>
-            </w:r>
-            <w:proofErr w:type="gramEnd"/>
-          </w:p>
-          <w:p>
-            <w:pPr>
-              <w:pStyle w:val="HTMLPreformatted"/>
-              <w:rPr>
-                <w:lang w:val="en-US"/>
-              </w:rPr>
-            </w:pPr>
-            <w:r>
-              <w:rPr>
-                <w:lang w:val="en-US"/>
-              </w:rPr>
-              <w:t xml:space="preserve">  </w:t>
-            </w:r>
-            <w:proofErr w:type="spellStart"/>
-            <w:r>
-              <w:rPr>
-                <w:lang w:val="en-US"/>
-              </w:rPr>
-              <w:t>System.out.println</w:t>
-            </w:r>
-            <w:proofErr w:type="spellEnd"/>
-            <w:r>
-              <w:rPr>
-                <w:lang w:val="en-US"/>
-              </w:rPr>
-              <w:t>(</w:t>
             </w:r>
           </w:p>
           <w:p>
@@ -3166,112 +2887,106 @@
                 <w:szCs w:val="18"/>
                 <w:lang w:val="en-US"/>
               </w:rPr>
-              <w:t>String movie = "TENET</w:t>
-            </w:r>
-            <w:proofErr w:type="gramStart"/>
-            <w:r>
+              <w:t>String movie = "TENET";</w:t>
+            </w:r>
+          </w:p>
+          <w:p>
+            <w:pPr>
+              <w:pStyle w:val="HTMLPreformatted"/>
               <w:rPr>
                 <w:sz w:val="18"/>
                 <w:szCs w:val="18"/>
                 <w:lang w:val="en-US"/>
               </w:rPr>
-              <w:t>";</w:t>
-            </w:r>
-            <w:proofErr w:type="gramEnd"/>
-          </w:p>
-          <w:p>
-            <w:pPr>
-              <w:pStyle w:val="HTMLPreformatted"/>
+            </w:pPr>
+            <w:r>
               <w:rPr>
                 <w:sz w:val="18"/>
                 <w:szCs w:val="18"/>
                 <w:lang w:val="en-US"/>
               </w:rPr>
-            </w:pPr>
-            <w:r>
+              <w:t>String s1 = movie.substring(2, movie.length());</w:t>
+            </w:r>
+          </w:p>
+          <w:p>
+            <w:pPr>
+              <w:pStyle w:val="HTMLPreformatted"/>
               <w:rPr>
                 <w:sz w:val="18"/>
                 <w:szCs w:val="18"/>
                 <w:lang w:val="en-US"/>
               </w:rPr>
-              <w:t xml:space="preserve">String s1 = </w:t>
-            </w:r>
-            <w:proofErr w:type="spellStart"/>
-            <w:proofErr w:type="gramStart"/>
+            </w:pPr>
             <w:r>
               <w:rPr>
                 <w:sz w:val="18"/>
                 <w:szCs w:val="18"/>
                 <w:lang w:val="en-US"/>
               </w:rPr>
-              <w:t>movie.substring</w:t>
-            </w:r>
-            <w:proofErr w:type="spellEnd"/>
-            <w:proofErr w:type="gramEnd"/>
-            <w:r>
+              <w:t>System.out.println(s1);</w:t>
+            </w:r>
+          </w:p>
+          <w:p>
+            <w:pPr>
+              <w:pStyle w:val="HTMLPreformatted"/>
               <w:rPr>
                 <w:sz w:val="18"/>
                 <w:szCs w:val="18"/>
                 <w:lang w:val="en-US"/>
               </w:rPr>
-              <w:t xml:space="preserve">(2, </w:t>
-            </w:r>
-            <w:proofErr w:type="spellStart"/>
-            <w:r>
+            </w:pPr>
+          </w:p>
+          <w:p>
+            <w:pPr>
+              <w:pStyle w:val="HTMLPreformatted"/>
               <w:rPr>
                 <w:sz w:val="18"/>
                 <w:szCs w:val="18"/>
                 <w:lang w:val="en-US"/>
               </w:rPr>
-              <w:t>movie.length</w:t>
-            </w:r>
-            <w:proofErr w:type="spellEnd"/>
+            </w:pPr>
             <w:r>
               <w:rPr>
                 <w:sz w:val="18"/>
                 <w:szCs w:val="18"/>
                 <w:lang w:val="en-US"/>
               </w:rPr>
-              <w:t>());</w:t>
-            </w:r>
-          </w:p>
-          <w:p>
-            <w:pPr>
-              <w:pStyle w:val="HTMLPreformatted"/>
+              <w:t>String s2 = movie.substring(0,</w:t>
+            </w:r>
+            <w:r>
               <w:rPr>
                 <w:sz w:val="18"/>
                 <w:szCs w:val="18"/>
                 <w:lang w:val="en-US"/>
               </w:rPr>
-            </w:pPr>
-            <w:proofErr w:type="spellStart"/>
+              <w:t>3</w:t>
+            </w:r>
             <w:r>
               <w:rPr>
                 <w:sz w:val="18"/>
                 <w:szCs w:val="18"/>
                 <w:lang w:val="en-US"/>
               </w:rPr>
-              <w:t>System.out.println</w:t>
-            </w:r>
-            <w:proofErr w:type="spellEnd"/>
-            <w:r>
+              <w:t>);</w:t>
+            </w:r>
+          </w:p>
+          <w:p>
+            <w:pPr>
+              <w:pStyle w:val="HTMLPreformatted"/>
               <w:rPr>
                 <w:sz w:val="18"/>
                 <w:szCs w:val="18"/>
                 <w:lang w:val="en-US"/>
               </w:rPr>
-              <w:t>(s1</w:t>
-            </w:r>
-            <w:proofErr w:type="gramStart"/>
+            </w:pPr>
             <w:r>
               <w:rPr>
                 <w:sz w:val="18"/>
                 <w:szCs w:val="18"/>
                 <w:lang w:val="en-US"/>
               </w:rPr>
-              <w:t>);</w:t>
-            </w:r>
-            <w:proofErr w:type="gramEnd"/>
+              <w:t>System.out.println(s2);</w:t>
+            </w:r>
           </w:p>
           <w:p>
             <w:pPr>
@@ -3298,307 +3013,85 @@
                 <w:szCs w:val="18"/>
                 <w:lang w:val="en-US"/>
               </w:rPr>
-              <w:t xml:space="preserve">String s2 = </w:t>
-            </w:r>
-            <w:proofErr w:type="spellStart"/>
-            <w:proofErr w:type="gramStart"/>
-            <w:r>
+              <w:t>String s3 = movie.substring(1,4);</w:t>
+            </w:r>
+          </w:p>
+          <w:p>
+            <w:pPr>
+              <w:pStyle w:val="HTMLPreformatted"/>
               <w:rPr>
                 <w:sz w:val="18"/>
                 <w:szCs w:val="18"/>
                 <w:lang w:val="en-US"/>
               </w:rPr>
-              <w:t>movie.substring</w:t>
-            </w:r>
-            <w:proofErr w:type="spellEnd"/>
-            <w:proofErr w:type="gramEnd"/>
+            </w:pPr>
             <w:r>
               <w:rPr>
                 <w:sz w:val="18"/>
                 <w:szCs w:val="18"/>
                 <w:lang w:val="en-US"/>
               </w:rPr>
-              <w:t>(0,</w:t>
-            </w:r>
-            <w:r>
+              <w:t xml:space="preserve">System.out.println(movie.charAt(0) + </w:t>
+            </w:r>
+          </w:p>
+          <w:p>
+            <w:pPr>
+              <w:pStyle w:val="HTMLPreformatted"/>
               <w:rPr>
                 <w:sz w:val="18"/>
                 <w:szCs w:val="18"/>
                 <w:lang w:val="en-US"/>
               </w:rPr>
-              <w:t>3</w:t>
-            </w:r>
+            </w:pPr>
             <w:r>
               <w:rPr>
                 <w:sz w:val="18"/>
                 <w:szCs w:val="18"/>
                 <w:lang w:val="en-US"/>
               </w:rPr>
-              <w:t>);</w:t>
-            </w:r>
-          </w:p>
-          <w:p>
-            <w:pPr>
-              <w:pStyle w:val="HTMLPreformatted"/>
+              <w:t xml:space="preserve">                   </w:t>
+            </w:r>
+            <w:r>
               <w:rPr>
                 <w:sz w:val="18"/>
                 <w:szCs w:val="18"/>
                 <w:lang w:val="en-US"/>
               </w:rPr>
-            </w:pPr>
-            <w:proofErr w:type="spellStart"/>
+              <w:t>s3</w:t>
+            </w:r>
             <w:r>
               <w:rPr>
                 <w:sz w:val="18"/>
                 <w:szCs w:val="18"/>
                 <w:lang w:val="en-US"/>
               </w:rPr>
-              <w:t>System.out.println</w:t>
-            </w:r>
-            <w:proofErr w:type="spellEnd"/>
-            <w:r>
+              <w:t xml:space="preserve"> + </w:t>
+            </w:r>
+          </w:p>
+          <w:p>
+            <w:pPr>
+              <w:pStyle w:val="HTMLPreformatted"/>
               <w:rPr>
                 <w:sz w:val="18"/>
                 <w:szCs w:val="18"/>
                 <w:lang w:val="en-US"/>
               </w:rPr>
-              <w:t>(s2</w:t>
-            </w:r>
-            <w:proofErr w:type="gramStart"/>
+            </w:pPr>
             <w:r>
               <w:rPr>
                 <w:sz w:val="18"/>
                 <w:szCs w:val="18"/>
                 <w:lang w:val="en-US"/>
               </w:rPr>
-              <w:t>);</w:t>
-            </w:r>
-            <w:proofErr w:type="gramEnd"/>
-          </w:p>
-          <w:p>
-            <w:pPr>
-              <w:pStyle w:val="HTMLPreformatted"/>
+              <w:t xml:space="preserve">                   </w:t>
+            </w:r>
+            <w:r>
               <w:rPr>
                 <w:sz w:val="18"/>
                 <w:szCs w:val="18"/>
                 <w:lang w:val="en-US"/>
               </w:rPr>
-            </w:pPr>
-          </w:p>
-          <w:p>
-            <w:pPr>
-              <w:pStyle w:val="HTMLPreformatted"/>
-              <w:rPr>
-                <w:sz w:val="18"/>
-                <w:szCs w:val="18"/>
-                <w:lang w:val="en-US"/>
-              </w:rPr>
-            </w:pPr>
-            <w:r>
-              <w:rPr>
-                <w:sz w:val="18"/>
-                <w:szCs w:val="18"/>
-                <w:lang w:val="en-US"/>
-              </w:rPr>
-              <w:t>String s</w:t>
-            </w:r>
-            <w:r>
-              <w:rPr>
-                <w:sz w:val="18"/>
-                <w:szCs w:val="18"/>
-                <w:lang w:val="en-US"/>
-              </w:rPr>
-              <w:t>3</w:t>
-            </w:r>
-            <w:r>
-              <w:rPr>
-                <w:sz w:val="18"/>
-                <w:szCs w:val="18"/>
-                <w:lang w:val="en-US"/>
-              </w:rPr>
-              <w:t xml:space="preserve"> = </w:t>
-            </w:r>
-            <w:proofErr w:type="spellStart"/>
-            <w:proofErr w:type="gramStart"/>
-            <w:r>
-              <w:rPr>
-                <w:sz w:val="18"/>
-                <w:szCs w:val="18"/>
-                <w:lang w:val="en-US"/>
-              </w:rPr>
-              <w:t>movie.substring</w:t>
-            </w:r>
-            <w:proofErr w:type="spellEnd"/>
-            <w:proofErr w:type="gramEnd"/>
-            <w:r>
-              <w:rPr>
-                <w:sz w:val="18"/>
-                <w:szCs w:val="18"/>
-                <w:lang w:val="en-US"/>
-              </w:rPr>
-              <w:t>(</w:t>
-            </w:r>
-            <w:r>
-              <w:rPr>
-                <w:sz w:val="18"/>
-                <w:szCs w:val="18"/>
-                <w:lang w:val="en-US"/>
-              </w:rPr>
-              <w:t>1</w:t>
-            </w:r>
-            <w:r>
-              <w:rPr>
-                <w:sz w:val="18"/>
-                <w:szCs w:val="18"/>
-                <w:lang w:val="en-US"/>
-              </w:rPr>
-              <w:t>,4);</w:t>
-            </w:r>
-          </w:p>
-          <w:p>
-            <w:pPr>
-              <w:pStyle w:val="HTMLPreformatted"/>
-              <w:rPr>
-                <w:sz w:val="18"/>
-                <w:szCs w:val="18"/>
-                <w:lang w:val="en-US"/>
-              </w:rPr>
-            </w:pPr>
-            <w:proofErr w:type="spellStart"/>
-            <w:r>
-              <w:rPr>
-                <w:sz w:val="18"/>
-                <w:szCs w:val="18"/>
-                <w:lang w:val="en-US"/>
-              </w:rPr>
-              <w:t>System.out.println</w:t>
-            </w:r>
-            <w:proofErr w:type="spellEnd"/>
-            <w:r>
-              <w:rPr>
-                <w:sz w:val="18"/>
-                <w:szCs w:val="18"/>
-                <w:lang w:val="en-US"/>
-              </w:rPr>
-              <w:t>(</w:t>
-            </w:r>
-            <w:proofErr w:type="spellStart"/>
-            <w:proofErr w:type="gramStart"/>
-            <w:r>
-              <w:rPr>
-                <w:sz w:val="18"/>
-                <w:szCs w:val="18"/>
-                <w:lang w:val="en-US"/>
-              </w:rPr>
-              <w:t>movie.charAt</w:t>
-            </w:r>
-            <w:proofErr w:type="spellEnd"/>
-            <w:proofErr w:type="gramEnd"/>
-            <w:r>
-              <w:rPr>
-                <w:sz w:val="18"/>
-                <w:szCs w:val="18"/>
-                <w:lang w:val="en-US"/>
-              </w:rPr>
-              <w:t xml:space="preserve">(0) + </w:t>
-            </w:r>
-          </w:p>
-          <w:p>
-            <w:pPr>
-              <w:pStyle w:val="HTMLPreformatted"/>
-              <w:rPr>
-                <w:sz w:val="18"/>
-                <w:szCs w:val="18"/>
-                <w:lang w:val="en-US"/>
-              </w:rPr>
-            </w:pPr>
-            <w:r>
-              <w:rPr>
-                <w:sz w:val="18"/>
-                <w:szCs w:val="18"/>
-                <w:lang w:val="en-US"/>
-              </w:rPr>
-              <w:t xml:space="preserve">                   </w:t>
-            </w:r>
-            <w:r>
-              <w:rPr>
-                <w:sz w:val="18"/>
-                <w:szCs w:val="18"/>
-                <w:lang w:val="en-US"/>
-              </w:rPr>
-              <w:t>s</w:t>
-            </w:r>
-            <w:r>
-              <w:rPr>
-                <w:sz w:val="18"/>
-                <w:szCs w:val="18"/>
-                <w:lang w:val="en-US"/>
-              </w:rPr>
-              <w:t>3</w:t>
-            </w:r>
-            <w:r>
-              <w:rPr>
-                <w:sz w:val="18"/>
-                <w:szCs w:val="18"/>
-                <w:lang w:val="en-US"/>
-              </w:rPr>
-              <w:t xml:space="preserve"> + </w:t>
-            </w:r>
-          </w:p>
-          <w:p>
-            <w:pPr>
-              <w:pStyle w:val="HTMLPreformatted"/>
-              <w:rPr>
-                <w:sz w:val="18"/>
-                <w:szCs w:val="18"/>
-                <w:lang w:val="en-US"/>
-              </w:rPr>
-            </w:pPr>
-            <w:r>
-              <w:rPr>
-                <w:sz w:val="18"/>
-                <w:szCs w:val="18"/>
-                <w:lang w:val="en-US"/>
-              </w:rPr>
-              <w:t xml:space="preserve">                   </w:t>
-            </w:r>
-            <w:proofErr w:type="spellStart"/>
-            <w:proofErr w:type="gramStart"/>
-            <w:r>
-              <w:rPr>
-                <w:sz w:val="18"/>
-                <w:szCs w:val="18"/>
-                <w:lang w:val="en-US"/>
-              </w:rPr>
-              <w:t>movie.charAt</w:t>
-            </w:r>
-            <w:proofErr w:type="spellEnd"/>
-            <w:proofErr w:type="gramEnd"/>
-            <w:r>
-              <w:rPr>
-                <w:sz w:val="18"/>
-                <w:szCs w:val="18"/>
-                <w:lang w:val="en-US"/>
-              </w:rPr>
-              <w:t>(</w:t>
-            </w:r>
-            <w:proofErr w:type="spellStart"/>
-            <w:r>
-              <w:rPr>
-                <w:sz w:val="18"/>
-                <w:szCs w:val="18"/>
-                <w:lang w:val="en-US"/>
-              </w:rPr>
-              <w:t>movie.length</w:t>
-            </w:r>
-            <w:proofErr w:type="spellEnd"/>
-            <w:r>
-              <w:rPr>
-                <w:sz w:val="18"/>
-                <w:szCs w:val="18"/>
-                <w:lang w:val="en-US"/>
-              </w:rPr>
-              <w:t>()-1</w:t>
+              <w:t>movie.charAt(movie.length()-1</w:t>
             </w:r>
             <w:r>
               <w:rPr>

</xml_diff>